<commit_message>
Outline of chapter 1
</commit_message>
<xml_diff>
--- a/01 - h-Mn/Plan h-Mn.docx
+++ b/01 - h-Mn/Plan h-Mn.docx
@@ -281,7 +281,25 @@
           <w:szCs w:val="24"/>
           <w:lang w:val="en-US"/>
         </w:rPr>
-        <w:t>Fig.3: Schottcky gate + selection of charged state</w:t>
+        <w:t>Fig.</w:t>
+      </w:r>
+      <w:r>
+        <w:rPr>
+          <w:rFonts w:cs="Times New Roman" w:ascii="Times New Roman" w:hAnsi="Times New Roman"/>
+          <w:sz w:val="24"/>
+          <w:szCs w:val="24"/>
+          <w:lang w:val="en-US"/>
+        </w:rPr>
+        <w:t>1</w:t>
+      </w:r>
+      <w:r>
+        <w:rPr>
+          <w:rFonts w:cs="Times New Roman" w:ascii="Times New Roman" w:hAnsi="Times New Roman"/>
+          <w:sz w:val="24"/>
+          <w:szCs w:val="24"/>
+          <w:lang w:val="en-US"/>
+        </w:rPr>
+        <w:t>: Schottcky gate + selection of charged state</w:t>
       </w:r>
     </w:p>
     <w:p>
@@ -334,27 +352,63 @@
           <w:szCs w:val="24"/>
           <w:lang w:val="en-US"/>
         </w:rPr>
-        <w:t>Fig.4: Energy structure of h-Mn/X+-Mn with valence band mixing, perturbative two holes</w:t>
-      </w:r>
-    </w:p>
-    <w:p>
-      <w:pPr>
-        <w:pStyle w:val="Normal"/>
-        <w:rPr>
-          <w:rFonts w:cs="Times New Roman" w:ascii="Times New Roman" w:hAnsi="Times New Roman"/>
-          <w:sz w:val="24"/>
-          <w:szCs w:val="24"/>
-          <w:lang w:val="en-US"/>
-        </w:rPr>
-      </w:pPr>
-      <w:r>
-        <w:rPr>
-          <w:rFonts w:cs="Times New Roman" w:ascii="Times New Roman" w:hAnsi="Times New Roman"/>
-          <w:sz w:val="24"/>
-          <w:szCs w:val="24"/>
-          <w:lang w:val="en-US"/>
-        </w:rPr>
-        <w:t>Fig.5: Identification of lambda systems (scan and PL) -&gt; cf poster h-Mn</w:t>
+        <w:t>Fig.</w:t>
+      </w:r>
+      <w:r>
+        <w:rPr>
+          <w:rFonts w:cs="Times New Roman" w:ascii="Times New Roman" w:hAnsi="Times New Roman"/>
+          <w:sz w:val="24"/>
+          <w:szCs w:val="24"/>
+          <w:lang w:val="en-US"/>
+        </w:rPr>
+        <w:t>2</w:t>
+      </w:r>
+      <w:r>
+        <w:rPr>
+          <w:rFonts w:cs="Times New Roman" w:ascii="Times New Roman" w:hAnsi="Times New Roman"/>
+          <w:sz w:val="24"/>
+          <w:szCs w:val="24"/>
+          <w:lang w:val="en-US"/>
+        </w:rPr>
+        <w:t>: Energy structure of h-Mn/X+-Mn with valence band mixing, perturbative two holes</w:t>
+      </w:r>
+    </w:p>
+    <w:p>
+      <w:pPr>
+        <w:pStyle w:val="Normal"/>
+        <w:rPr>
+          <w:rFonts w:cs="Times New Roman" w:ascii="Times New Roman" w:hAnsi="Times New Roman"/>
+          <w:sz w:val="24"/>
+          <w:szCs w:val="24"/>
+          <w:lang w:val="en-US"/>
+        </w:rPr>
+      </w:pPr>
+      <w:r>
+        <w:rPr>
+          <w:rFonts w:cs="Times New Roman" w:ascii="Times New Roman" w:hAnsi="Times New Roman"/>
+          <w:sz w:val="24"/>
+          <w:szCs w:val="24"/>
+          <w:lang w:val="en-US"/>
+        </w:rPr>
+        <w:t>Fig.</w:t>
+      </w:r>
+      <w:r>
+        <w:rPr>
+          <w:rFonts w:cs="Times New Roman" w:ascii="Times New Roman" w:hAnsi="Times New Roman"/>
+          <w:sz w:val="24"/>
+          <w:szCs w:val="24"/>
+          <w:lang w:val="en-US"/>
+        </w:rPr>
+        <w:t>3</w:t>
+      </w:r>
+      <w:r>
+        <w:rPr>
+          <w:rFonts w:cs="Times New Roman" w:ascii="Times New Roman" w:hAnsi="Times New Roman"/>
+          <w:sz w:val="24"/>
+          <w:szCs w:val="24"/>
+          <w:lang w:val="en-US"/>
+        </w:rPr>
+        <w:t>: Identification of lambda systems (scan and PL) -&gt; cf poster h-Mn</w:t>
       </w:r>
     </w:p>
     <w:p>
@@ -403,16 +457,7 @@
           <w:u w:val="none"/>
         </w:rPr>
         <w:tab/>
-        <w:t>→</w:t>
-      </w:r>
-      <w:r>
-        <w:rPr>
-          <w:rFonts w:cs="Times New Roman" w:ascii="Times New Roman" w:hAnsi="Times New Roman"/>
-          <w:sz w:val="28"/>
-          <w:szCs w:val="24"/>
-          <w:u w:val="none"/>
-        </w:rPr>
-        <w:t xml:space="preserve"> à retravailler</w:t>
+        <w:t>→ à retravailler</w:t>
       </w:r>
     </w:p>
     <w:p>
@@ -493,6 +538,11 @@
     <w:p>
       <w:pPr>
         <w:pStyle w:val="Normal"/>
+        <w:widowControl/>
+        <w:suppressAutoHyphens w:val="true"/>
+        <w:bidi w:val="0"/>
+        <w:spacing w:lineRule="auto" w:line="276" w:before="0" w:after="200"/>
+        <w:jc w:val="left"/>
         <w:rPr/>
       </w:pPr>
       <w:r>
@@ -680,7 +730,7 @@
     </w:pPr>
     <w:rPr>
       <w:rFonts w:ascii="Calibri" w:hAnsi="Calibri" w:eastAsia="DejaVu Sans" w:cs=""/>
-      <w:color w:val="auto"/>
+      <w:color w:val="00000A"/>
       <w:sz w:val="22"/>
       <w:szCs w:val="22"/>
       <w:lang w:val="fr-FR" w:eastAsia="ja-JP" w:bidi="ar-SA"/>

</xml_diff>